<commit_message>
upload for submission 2
</commit_message>
<xml_diff>
--- a/Assignments/Da1A/Submission1/cpe301DA1A.docx
+++ b/Assignments/Da1A/Submission1/cpe301DA1A.docx
@@ -3,6 +3,43 @@
 <w:document xmlns:wpc="http://schemas.microsoft.com/office/word/2010/wordprocessingCanvas" xmlns:mc="http://schemas.openxmlformats.org/markup-compatibility/2006" xmlns:o="urn:schemas-microsoft-com:office:office" xmlns:r="http://schemas.openxmlformats.org/officeDocument/2006/relationships" xmlns:m="http://schemas.openxmlformats.org/officeDocument/2006/math" xmlns:v="urn:schemas-microsoft-com:vml" xmlns:wp14="http://schemas.microsoft.com/office/word/2010/wordprocessingDrawing" xmlns:wp="http://schemas.openxmlformats.org/drawingml/2006/wordprocessingDrawing" xmlns:w10="urn:schemas-microsoft-com:office:word" xmlns:w="http://schemas.openxmlformats.org/wordprocessingml/2006/main" xmlns:w14="http://schemas.microsoft.com/office/word/2010/wordml" xmlns:wpg="http://schemas.microsoft.com/office/word/2010/wordprocessingGroup" xmlns:wpi="http://schemas.microsoft.com/office/word/2010/wordprocessingInk" xmlns:wne="http://schemas.microsoft.com/office/word/2006/wordml" xmlns:wps="http://schemas.microsoft.com/office/word/2010/wordprocessingShape" mc:Ignorable="w14 wp14">
   <w:body>
     <w:p>
+      <w:pPr>
+        <w:pStyle w:val="NoSpacing"/>
+        <w:jc w:val="center"/>
+        <w:rPr>
+          <w:rStyle w:val="BookTitle"/>
+          <w:sz w:val="24"/>
+        </w:rPr>
+      </w:pPr>
+      <w:r>
+        <w:rPr>
+          <w:rStyle w:val="BookTitle"/>
+          <w:sz w:val="24"/>
+        </w:rPr>
+        <w:t>CPE301 – SPRING 201</w:t>
+      </w:r>
+      <w:r>
+        <w:rPr>
+          <w:rStyle w:val="BookTitle"/>
+          <w:sz w:val="24"/>
+        </w:rPr>
+        <w:t>9</w:t>
+      </w:r>
+    </w:p>
+    <w:p>
+      <w:pPr>
+        <w:pStyle w:val="Title"/>
+        <w:jc w:val="center"/>
+      </w:pPr>
+      <w:r>
+        <w:t>Design Assignment 1</w:t>
+      </w:r>
+      <w:r>
+        <w:t>A</w:t>
+      </w:r>
+    </w:p>
+    <w:p/>
+    <w:p>
       <w:r>
         <w:t xml:space="preserve">Student Name: </w:t>
       </w:r>
@@ -81,6 +118,7 @@
         <w:rPr>
           <w:noProof/>
         </w:rPr>
+        <w:lastRenderedPageBreak/>
         <w:drawing>
           <wp:inline distT="0" distB="0" distL="0" distR="0" wp14:anchorId="2B0B7F15" wp14:editId="2BAC57FB">
             <wp:extent cx="4093319" cy="3686175"/>
@@ -118,12 +156,29 @@
         </w:drawing>
       </w:r>
     </w:p>
-    <w:p/>
-    <w:p>
+    <w:p>
+      <w:r>
+        <w:t>@16MHz for 64 cycles the time executed was 4us.</w:t>
+      </w:r>
+    </w:p>
+    <w:p>
+      <w:proofErr w:type="gramStart"/>
       <w:r>
         <w:t>The assembly code and results through debugging.</w:t>
       </w:r>
-    </w:p>
+      <w:proofErr w:type="gramEnd"/>
+    </w:p>
+    <w:p/>
+    <w:p/>
+    <w:p/>
+    <w:p/>
+    <w:p/>
+    <w:p/>
+    <w:p/>
+    <w:p/>
+    <w:p/>
+    <w:p/>
+    <w:p/>
     <w:p/>
     <w:p/>
     <w:p>
@@ -131,6 +186,7 @@
         <w:rPr>
           <w:noProof/>
         </w:rPr>
+        <w:lastRenderedPageBreak/>
         <w:drawing>
           <wp:anchor distT="0" distB="0" distL="114300" distR="114300" simplePos="0" relativeHeight="251658240" behindDoc="1" locked="0" layoutInCell="1" allowOverlap="1">
             <wp:simplePos x="0" y="0"/>
@@ -210,6 +266,48 @@
       <w:r>
         <w:t>rove the code worked.</w:t>
       </w:r>
+    </w:p>
+    <w:p>
+      <w:pPr>
+        <w:pStyle w:val="NoSpacing"/>
+        <w:jc w:val="right"/>
+        <w:rPr>
+          <w:rFonts w:eastAsia="Times New Roman" w:cs="Times New Roman"/>
+        </w:rPr>
+      </w:pPr>
+      <w:r>
+        <w:rPr>
+          <w:rFonts w:eastAsia="Times New Roman" w:cs="Times New Roman"/>
+        </w:rPr>
+        <w:t>“</w:t>
+      </w:r>
+      <w:r>
+        <w:rPr>
+          <w:rStyle w:val="Emphasis"/>
+          <w:rFonts w:eastAsia="Times New Roman" w:cs="Times New Roman"/>
+        </w:rPr>
+        <w:t>This assignment submission is my own, original work</w:t>
+      </w:r>
+      <w:r>
+        <w:rPr>
+          <w:rFonts w:eastAsia="Times New Roman" w:cs="Times New Roman"/>
+        </w:rPr>
+        <w:t>”.</w:t>
+      </w:r>
+    </w:p>
+    <w:p>
+      <w:pPr>
+        <w:pStyle w:val="NoSpacing"/>
+        <w:jc w:val="right"/>
+      </w:pPr>
+      <w:r>
+        <w:rPr>
+          <w:rFonts w:eastAsia="Times New Roman" w:cs="Times New Roman"/>
+        </w:rPr>
+        <w:t>Michael Johnson</w:t>
+      </w:r>
+    </w:p>
+    <w:p>
       <w:bookmarkStart w:id="0" w:name="_GoBack"/>
       <w:bookmarkEnd w:id="0"/>
     </w:p>
@@ -440,6 +538,82 @@
       <w:szCs w:val="16"/>
     </w:rPr>
   </w:style>
+  <w:style w:type="paragraph" w:styleId="NoSpacing">
+    <w:name w:val="No Spacing"/>
+    <w:uiPriority w:val="1"/>
+    <w:qFormat/>
+    <w:rsid w:val="009F0878"/>
+    <w:pPr>
+      <w:spacing w:after="0" w:line="240" w:lineRule="auto"/>
+    </w:pPr>
+    <w:rPr>
+      <w:rFonts w:asciiTheme="minorHAnsi" w:hAnsiTheme="minorHAnsi"/>
+      <w:sz w:val="22"/>
+    </w:rPr>
+  </w:style>
+  <w:style w:type="paragraph" w:styleId="Title">
+    <w:name w:val="Title"/>
+    <w:basedOn w:val="Normal"/>
+    <w:next w:val="Normal"/>
+    <w:link w:val="TitleChar"/>
+    <w:uiPriority w:val="10"/>
+    <w:qFormat/>
+    <w:rsid w:val="009F0878"/>
+    <w:pPr>
+      <w:pBdr>
+        <w:bottom w:val="single" w:sz="8" w:space="4" w:color="5B9BD5" w:themeColor="accent1"/>
+      </w:pBdr>
+      <w:spacing w:after="300" w:line="240" w:lineRule="auto"/>
+      <w:contextualSpacing/>
+    </w:pPr>
+    <w:rPr>
+      <w:rFonts w:asciiTheme="majorHAnsi" w:eastAsiaTheme="majorEastAsia" w:hAnsiTheme="majorHAnsi" w:cstheme="majorBidi"/>
+      <w:color w:val="323E4F" w:themeColor="text2" w:themeShade="BF"/>
+      <w:spacing w:val="5"/>
+      <w:kern w:val="28"/>
+      <w:sz w:val="52"/>
+      <w:szCs w:val="52"/>
+    </w:rPr>
+  </w:style>
+  <w:style w:type="character" w:customStyle="1" w:styleId="TitleChar">
+    <w:name w:val="Title Char"/>
+    <w:basedOn w:val="DefaultParagraphFont"/>
+    <w:link w:val="Title"/>
+    <w:uiPriority w:val="10"/>
+    <w:rsid w:val="009F0878"/>
+    <w:rPr>
+      <w:rFonts w:asciiTheme="majorHAnsi" w:eastAsiaTheme="majorEastAsia" w:hAnsiTheme="majorHAnsi" w:cstheme="majorBidi"/>
+      <w:color w:val="323E4F" w:themeColor="text2" w:themeShade="BF"/>
+      <w:spacing w:val="5"/>
+      <w:kern w:val="28"/>
+      <w:sz w:val="52"/>
+      <w:szCs w:val="52"/>
+    </w:rPr>
+  </w:style>
+  <w:style w:type="character" w:styleId="BookTitle">
+    <w:name w:val="Book Title"/>
+    <w:basedOn w:val="DefaultParagraphFont"/>
+    <w:uiPriority w:val="33"/>
+    <w:qFormat/>
+    <w:rsid w:val="009F0878"/>
+    <w:rPr>
+      <w:b/>
+      <w:bCs/>
+      <w:smallCaps/>
+      <w:spacing w:val="5"/>
+    </w:rPr>
+  </w:style>
+  <w:style w:type="character" w:styleId="Emphasis">
+    <w:name w:val="Emphasis"/>
+    <w:basedOn w:val="DefaultParagraphFont"/>
+    <w:uiPriority w:val="20"/>
+    <w:qFormat/>
+    <w:rsid w:val="005D1826"/>
+    <w:rPr>
+      <w:i/>
+      <w:iCs/>
+    </w:rPr>
+  </w:style>
 </w:styles>
 </file>
 
@@ -658,6 +832,82 @@
       <w:rFonts w:ascii="Tahoma" w:hAnsi="Tahoma" w:cs="Tahoma"/>
       <w:sz w:val="16"/>
       <w:szCs w:val="16"/>
+    </w:rPr>
+  </w:style>
+  <w:style w:type="paragraph" w:styleId="NoSpacing">
+    <w:name w:val="No Spacing"/>
+    <w:uiPriority w:val="1"/>
+    <w:qFormat/>
+    <w:rsid w:val="009F0878"/>
+    <w:pPr>
+      <w:spacing w:after="0" w:line="240" w:lineRule="auto"/>
+    </w:pPr>
+    <w:rPr>
+      <w:rFonts w:asciiTheme="minorHAnsi" w:hAnsiTheme="minorHAnsi"/>
+      <w:sz w:val="22"/>
+    </w:rPr>
+  </w:style>
+  <w:style w:type="paragraph" w:styleId="Title">
+    <w:name w:val="Title"/>
+    <w:basedOn w:val="Normal"/>
+    <w:next w:val="Normal"/>
+    <w:link w:val="TitleChar"/>
+    <w:uiPriority w:val="10"/>
+    <w:qFormat/>
+    <w:rsid w:val="009F0878"/>
+    <w:pPr>
+      <w:pBdr>
+        <w:bottom w:val="single" w:sz="8" w:space="4" w:color="5B9BD5" w:themeColor="accent1"/>
+      </w:pBdr>
+      <w:spacing w:after="300" w:line="240" w:lineRule="auto"/>
+      <w:contextualSpacing/>
+    </w:pPr>
+    <w:rPr>
+      <w:rFonts w:asciiTheme="majorHAnsi" w:eastAsiaTheme="majorEastAsia" w:hAnsiTheme="majorHAnsi" w:cstheme="majorBidi"/>
+      <w:color w:val="323E4F" w:themeColor="text2" w:themeShade="BF"/>
+      <w:spacing w:val="5"/>
+      <w:kern w:val="28"/>
+      <w:sz w:val="52"/>
+      <w:szCs w:val="52"/>
+    </w:rPr>
+  </w:style>
+  <w:style w:type="character" w:customStyle="1" w:styleId="TitleChar">
+    <w:name w:val="Title Char"/>
+    <w:basedOn w:val="DefaultParagraphFont"/>
+    <w:link w:val="Title"/>
+    <w:uiPriority w:val="10"/>
+    <w:rsid w:val="009F0878"/>
+    <w:rPr>
+      <w:rFonts w:asciiTheme="majorHAnsi" w:eastAsiaTheme="majorEastAsia" w:hAnsiTheme="majorHAnsi" w:cstheme="majorBidi"/>
+      <w:color w:val="323E4F" w:themeColor="text2" w:themeShade="BF"/>
+      <w:spacing w:val="5"/>
+      <w:kern w:val="28"/>
+      <w:sz w:val="52"/>
+      <w:szCs w:val="52"/>
+    </w:rPr>
+  </w:style>
+  <w:style w:type="character" w:styleId="BookTitle">
+    <w:name w:val="Book Title"/>
+    <w:basedOn w:val="DefaultParagraphFont"/>
+    <w:uiPriority w:val="33"/>
+    <w:qFormat/>
+    <w:rsid w:val="009F0878"/>
+    <w:rPr>
+      <w:b/>
+      <w:bCs/>
+      <w:smallCaps/>
+      <w:spacing w:val="5"/>
+    </w:rPr>
+  </w:style>
+  <w:style w:type="character" w:styleId="Emphasis">
+    <w:name w:val="Emphasis"/>
+    <w:basedOn w:val="DefaultParagraphFont"/>
+    <w:uiPriority w:val="20"/>
+    <w:qFormat/>
+    <w:rsid w:val="005D1826"/>
+    <w:rPr>
+      <w:i/>
+      <w:iCs/>
     </w:rPr>
   </w:style>
 </w:styles>
@@ -918,7 +1168,7 @@
   <a:extraClrSchemeLst/>
   <a:extLst>
     <a:ext uri="{05A4C25C-085E-4340-85A3-A5531E510DB2}">
-      <thm15:themeFamily xmlns:thm15="http://schemas.microsoft.com/office/thememl/2012/main" xmlns="" name="Office Theme" id="{62F939B6-93AF-4DB8-9C6B-D6C7DFDC589F}" vid="{4A3C46E8-61CC-4603-A589-7422A47A8E4A}"/>
+      <thm15:themeFamily xmlns="" xmlns:thm15="http://schemas.microsoft.com/office/thememl/2012/main" name="Office Theme" id="{62F939B6-93AF-4DB8-9C6B-D6C7DFDC589F}" vid="{4A3C46E8-61CC-4603-A589-7422A47A8E4A}"/>
     </a:ext>
   </a:extLst>
 </a:theme>

</xml_diff>